<commit_message>
Added doxology St. Besa
</commit_message>
<xml_diff>
--- a/Doxologies-saints/53. INPROGRESS St. Isadore.docx
+++ b/Doxologies-saints/53. INPROGRESS St. Isadore.docx
@@ -76,11 +76,10 @@
             <w:pPr>
               <w:pStyle w:val="CopticHangingVerse"/>
             </w:pPr>
+            <w:bookmarkStart w:id="0" w:name="_GoBack" w:colFirst="3" w:colLast="3"/>
             <w:r>
               <w:t>Find!</w:t>
             </w:r>
-            <w:bookmarkStart w:id="0" w:name="_GoBack"/>
-            <w:bookmarkEnd w:id="0"/>
           </w:p>
         </w:tc>
         <w:tc>
@@ -122,7 +121,10 @@
               <w:pStyle w:val="EngHang"/>
             </w:pPr>
             <w:r>
-              <w:t>Our holy father Abba Isidore,</w:t>
+              <w:t>Our holy father Abba Isa</w:t>
+            </w:r>
+            <w:r>
+              <w:t>dore,</w:t>
             </w:r>
           </w:p>
           <w:p>
@@ -253,7 +255,10 @@
               <w:pStyle w:val="EngHang"/>
             </w:pPr>
             <w:r>
-              <w:t>Our holy father Abba Isidore,</w:t>
+              <w:t>Our holy father Abba Isa</w:t>
+            </w:r>
+            <w:r>
+              <w:t>dore,</w:t>
             </w:r>
           </w:p>
           <w:p>
@@ -335,7 +340,10 @@
               <w:pStyle w:val="EngHang"/>
             </w:pPr>
             <w:r>
-              <w:t>Abba Isidore the Priest,</w:t>
+              <w:t>Abba Isa</w:t>
+            </w:r>
+            <w:r>
+              <w:t>dore the Priest,</w:t>
             </w:r>
           </w:p>
           <w:p>
@@ -409,7 +417,10 @@
               <w:pStyle w:val="EngHangEnd"/>
             </w:pPr>
             <w:r>
-              <w:t>Our holy father Abba Isidore.</w:t>
+              <w:t>Our holy father Abba Isa</w:t>
+            </w:r>
+            <w:r>
+              <w:t>dore.</w:t>
             </w:r>
           </w:p>
         </w:tc>
@@ -466,7 +477,10 @@
               <w:pStyle w:val="EngHang"/>
             </w:pPr>
             <w:r>
-              <w:t>Abba Isidore the presbyter,</w:t>
+              <w:t>Abba Isa</w:t>
+            </w:r>
+            <w:r>
+              <w:t>dore the presbyter,</w:t>
             </w:r>
           </w:p>
           <w:p>
@@ -482,6 +496,7 @@
           </w:p>
         </w:tc>
       </w:tr>
+      <w:bookmarkEnd w:id="0"/>
     </w:tbl>
     <w:p>
       <w:pPr>
@@ -1810,7 +1825,7 @@
 </file>
 
 <file path=customXml/itemProps1.xml><?xml version="1.0" encoding="utf-8"?>
-<ds:datastoreItem xmlns:ds="http://schemas.openxmlformats.org/officeDocument/2006/customXml" ds:itemID="{28D61C91-87F5-43E0-98BB-5EB73057E14F}">
+<ds:datastoreItem xmlns:ds="http://schemas.openxmlformats.org/officeDocument/2006/customXml" ds:itemID="{7463B0D0-7488-416F-901A-6BE5676A17E3}">
   <ds:schemaRefs>
     <ds:schemaRef ds:uri="http://schemas.openxmlformats.org/officeDocument/2006/bibliography"/>
   </ds:schemaRefs>

</xml_diff>